<commit_message>
Prad will kill me if I don't push this lol
</commit_message>
<xml_diff>
--- a/final.docx
+++ b/final.docx
@@ -1521,6 +1521,8 @@
       <w:r>
         <w:t xml:space="preserve"> et al. showed how lower FID scores correlate with better-quality images when systematic distortions were applied such as blur and random noise.</w:t>
       </w:r>
+      <w:bookmarkStart w:id="40" w:name="_GoBack"/>
+      <w:bookmarkEnd w:id="40"/>
     </w:p>
     <w:p>
       <w:pPr>
@@ -1543,11 +1545,11 @@
           <w:numId w:val="4"/>
         </w:numPr>
       </w:pPr>
-      <w:bookmarkStart w:id="40" w:name="__DdeLink__1043_3380264838"/>
+      <w:bookmarkStart w:id="41" w:name="__DdeLink__1043_3380264838"/>
       <w:r>
         <w:t>Original Values</w:t>
       </w:r>
-      <w:bookmarkEnd w:id="40"/>
+      <w:bookmarkEnd w:id="41"/>
     </w:p>
     <w:tbl>
       <w:tblPr>
@@ -1861,10 +1863,7 @@
     </w:p>
     <w:p>
       <w:pPr>
-        <w:pStyle w:val="figurecaption"/>
-        <w:rPr>
-          <w:iCs/>
-        </w:rPr>
+        <w:jc w:val="both"/>
       </w:pPr>
     </w:p>
     <w:p>
@@ -1876,18 +1875,6 @@
       <w:pPr>
         <w:jc w:val="both"/>
       </w:pPr>
-    </w:p>
-    <w:p>
-      <w:pPr>
-        <w:jc w:val="both"/>
-      </w:pPr>
-    </w:p>
-    <w:p>
-      <w:pPr>
-        <w:jc w:val="both"/>
-      </w:pPr>
-      <w:bookmarkStart w:id="41" w:name="_GoBack"/>
-      <w:bookmarkEnd w:id="41"/>
     </w:p>
     <w:p>
       <w:pPr>
@@ -4597,17 +4584,160 @@
       <w:pPr>
         <w:pStyle w:val="tablehead"/>
       </w:pPr>
+      <w:r>
+        <w:t>IMAGE RESULTS</w:t>
+      </w:r>
     </w:p>
     <w:p>
       <w:pPr>
-        <w:pStyle w:val="figurecaption"/>
-      </w:pPr>
+        <w:pStyle w:val="tablehead"/>
+        <w:jc w:val="left"/>
+        <w:rPr>
+          <w:smallCaps w:val="0"/>
+          <w:sz w:val="20"/>
+          <w:szCs w:val="20"/>
+        </w:rPr>
+      </w:pPr>
+      <w:r>
+        <w:rPr>
+          <w:noProof/>
+        </w:rPr>
+        <w:drawing>
+          <wp:inline distT="0" distB="0" distL="0" distR="0" wp14:anchorId="379C4BAD" wp14:editId="77AB5830">
+            <wp:extent cx="3204845" cy="1629410"/>
+            <wp:effectExtent l="0" t="0" r="0" b="0"/>
+            <wp:docPr id="1" name="Picture 1" descr="A picture containing photo, beverage, food&#10;&#10;Description automatically generated"/>
+            <wp:cNvGraphicFramePr>
+              <a:graphicFrameLocks xmlns:a="http://schemas.openxmlformats.org/drawingml/2006/main" noChangeAspect="1"/>
+            </wp:cNvGraphicFramePr>
+            <a:graphic xmlns:a="http://schemas.openxmlformats.org/drawingml/2006/main">
+              <a:graphicData uri="http://schemas.openxmlformats.org/drawingml/2006/picture">
+                <pic:pic xmlns:pic="http://schemas.openxmlformats.org/drawingml/2006/picture">
+                  <pic:nvPicPr>
+                    <pic:cNvPr id="1" name="Screen Shot 2019-12-16 at 4.12.34 PM.png"/>
+                    <pic:cNvPicPr/>
+                  </pic:nvPicPr>
+                  <pic:blipFill rotWithShape="1">
+                    <a:blip r:embed="rId9">
+                      <a:extLst>
+                        <a:ext uri="{28A0092B-C50C-407E-A947-70E740481C1C}">
+                          <a14:useLocalDpi xmlns:a14="http://schemas.microsoft.com/office/drawing/2010/main" val="0"/>
+                        </a:ext>
+                      </a:extLst>
+                    </a:blip>
+                    <a:srcRect t="10091"/>
+                    <a:stretch/>
+                  </pic:blipFill>
+                  <pic:spPr bwMode="auto">
+                    <a:xfrm>
+                      <a:off x="0" y="0"/>
+                      <a:ext cx="3204845" cy="1629410"/>
+                    </a:xfrm>
+                    <a:prstGeom prst="rect">
+                      <a:avLst/>
+                    </a:prstGeom>
+                    <a:ln>
+                      <a:noFill/>
+                    </a:ln>
+                    <a:extLst>
+                      <a:ext uri="{53640926-AAD7-44D8-BBD7-CCE9431645EC}">
+                        <a14:shadowObscured xmlns:a14="http://schemas.microsoft.com/office/drawing/2010/main"/>
+                      </a:ext>
+                    </a:extLst>
+                  </pic:spPr>
+                </pic:pic>
+              </a:graphicData>
+            </a:graphic>
+          </wp:inline>
+        </w:drawing>
+      </w:r>
+      <w:r>
+        <w:rPr>
+          <w:smallCaps w:val="0"/>
+        </w:rPr>
+        <w:t>Fig. 1.  Images generated without modifications FID: 193</w:t>
+      </w:r>
+      <w:r>
+        <w:rPr>
+          <w:smallCaps w:val="0"/>
+          <w:sz w:val="20"/>
+          <w:szCs w:val="20"/>
+        </w:rPr>
+        <w:t xml:space="preserve"> </w:t>
+      </w:r>
     </w:p>
     <w:p>
       <w:pPr>
+        <w:pStyle w:val="figurecaption"/>
+      </w:pPr>
+      <w:r>
+        <w:rPr>
+          <w:noProof/>
+        </w:rPr>
+        <w:drawing>
+          <wp:inline distT="0" distB="0" distL="0" distR="0" wp14:anchorId="776E1B59" wp14:editId="26A09018">
+            <wp:extent cx="3204845" cy="1615468"/>
+            <wp:effectExtent l="0" t="0" r="0" b="0"/>
+            <wp:docPr id="2" name="Picture 2" descr="A picture containing photo, beverage, show&#10;&#10;Description automatically generated"/>
+            <wp:cNvGraphicFramePr>
+              <a:graphicFrameLocks xmlns:a="http://schemas.openxmlformats.org/drawingml/2006/main" noChangeAspect="1"/>
+            </wp:cNvGraphicFramePr>
+            <a:graphic xmlns:a="http://schemas.openxmlformats.org/drawingml/2006/main">
+              <a:graphicData uri="http://schemas.openxmlformats.org/drawingml/2006/picture">
+                <pic:pic xmlns:pic="http://schemas.openxmlformats.org/drawingml/2006/picture">
+                  <pic:nvPicPr>
+                    <pic:cNvPr id="2" name="Screen Shot 2019-12-16 at 4.12.42 PM.png"/>
+                    <pic:cNvPicPr/>
+                  </pic:nvPicPr>
+                  <pic:blipFill rotWithShape="1">
+                    <a:blip r:embed="rId10">
+                      <a:extLst>
+                        <a:ext uri="{28A0092B-C50C-407E-A947-70E740481C1C}">
+                          <a14:useLocalDpi xmlns:a14="http://schemas.microsoft.com/office/drawing/2010/main" val="0"/>
+                        </a:ext>
+                      </a:extLst>
+                    </a:blip>
+                    <a:srcRect t="9368"/>
+                    <a:stretch/>
+                  </pic:blipFill>
+                  <pic:spPr bwMode="auto">
+                    <a:xfrm>
+                      <a:off x="0" y="0"/>
+                      <a:ext cx="3204845" cy="1615468"/>
+                    </a:xfrm>
+                    <a:prstGeom prst="rect">
+                      <a:avLst/>
+                    </a:prstGeom>
+                    <a:ln>
+                      <a:noFill/>
+                    </a:ln>
+                    <a:extLst>
+                      <a:ext uri="{53640926-AAD7-44D8-BBD7-CCE9431645EC}">
+                        <a14:shadowObscured xmlns:a14="http://schemas.microsoft.com/office/drawing/2010/main"/>
+                      </a:ext>
+                    </a:extLst>
+                  </pic:spPr>
+                </pic:pic>
+              </a:graphicData>
+            </a:graphic>
+          </wp:inline>
+        </w:drawing>
+      </w:r>
+      <w:r>
+        <w:t>Fig. 2.  Images generated with optimized parameters FID: 110</w:t>
+      </w:r>
+    </w:p>
+    <w:p>
+      <w:pPr>
         <w:pStyle w:val="Heading5"/>
       </w:pPr>
-      <w:r>
+    </w:p>
+    <w:p>
+      <w:pPr>
+        <w:pStyle w:val="Heading5"/>
+      </w:pPr>
+      <w:r>
+        <w:lastRenderedPageBreak/>
         <w:t>References</w:t>
       </w:r>
     </w:p>
@@ -7533,7 +7663,7 @@
 </file>
 
 <file path=customXml/itemProps1.xml><?xml version="1.0" encoding="utf-8"?>
-<ds:datastoreItem xmlns:ds="http://schemas.openxmlformats.org/officeDocument/2006/customXml" ds:itemID="{19F34898-4F65-AF4D-BF62-7047F41C0D71}">
+<ds:datastoreItem xmlns:ds="http://schemas.openxmlformats.org/officeDocument/2006/customXml" ds:itemID="{3E9B16BD-FEB7-5F49-88AF-6C9D9CBA0DF1}">
   <ds:schemaRefs>
     <ds:schemaRef ds:uri="http://schemas.openxmlformats.org/officeDocument/2006/bibliography"/>
   </ds:schemaRefs>

</xml_diff>